<commit_message>
Updated lab assignments and rubrics
</commit_message>
<xml_diff>
--- a/Labs/Lab3PigV2/Lab3Instructions_CIS399.docx
+++ b/Labs/Lab3PigV2/Lab3Instructions_CIS399.docx
@@ -8,6 +8,8 @@
         <w:spacing w:after="0" w:line="240" w:lineRule="auto"/>
         <w:contextualSpacing/>
       </w:pPr>
+      <w:bookmarkStart w:id="0" w:name="_GoBack"/>
+      <w:bookmarkEnd w:id="0"/>
       <w:r>
         <w:rPr>
           <w:b/>
@@ -674,8 +676,6 @@
         </w:rPr>
         <w:t xml:space="preserve">Activity </w:t>
       </w:r>
-      <w:bookmarkStart w:id="0" w:name="_GoBack"/>
-      <w:bookmarkEnd w:id="0"/>
       <w:r>
         <w:rPr>
           <w:rFonts w:ascii="Arial" w:hAnsi="Arial" w:cs="Arial"/>
@@ -808,37 +808,127 @@
           <w:szCs w:val="19"/>
           <w:shd w:val="clear" w:color="auto" w:fill="FFFFFF"/>
         </w:rPr>
-        <w:t xml:space="preserve"> has been stopped and then resumed (you can test this by using </w:t>
-      </w:r>
-      <w:r>
-        <w:rPr>
-          <w:rFonts w:ascii="Arial" w:hAnsi="Arial" w:cs="Arial"/>
-          <w:color w:val="000000"/>
-          <w:sz w:val="19"/>
-          <w:szCs w:val="19"/>
-          <w:shd w:val="clear" w:color="auto" w:fill="FFFFFF"/>
-        </w:rPr>
-        <w:t>the “back” button to quit the app</w:t>
-      </w:r>
-      <w:r>
-        <w:rPr>
-          <w:rFonts w:ascii="Arial" w:hAnsi="Arial" w:cs="Arial"/>
-          <w:color w:val="000000"/>
-          <w:sz w:val="19"/>
-          <w:szCs w:val="19"/>
-          <w:shd w:val="clear" w:color="auto" w:fill="FFFFFF"/>
-        </w:rPr>
-        <w:t>, then resuming it by selecting it from the “recents” list</w:t>
-      </w:r>
-      <w:r>
-        <w:rPr>
-          <w:rFonts w:ascii="Arial" w:hAnsi="Arial" w:cs="Arial"/>
-          <w:color w:val="000000"/>
-          <w:sz w:val="19"/>
-          <w:szCs w:val="19"/>
-          <w:shd w:val="clear" w:color="auto" w:fill="FFFFFF"/>
-        </w:rPr>
-        <w:t>).</w:t>
+        <w:t xml:space="preserve"> has</w:t>
+      </w:r>
+      <w:r>
+        <w:rPr>
+          <w:rFonts w:ascii="Arial" w:hAnsi="Arial" w:cs="Arial"/>
+          <w:color w:val="000000"/>
+          <w:sz w:val="19"/>
+          <w:szCs w:val="19"/>
+          <w:shd w:val="clear" w:color="auto" w:fill="FFFFFF"/>
+        </w:rPr>
+        <w:t xml:space="preserve"> been stopped and then resumed. Y</w:t>
+      </w:r>
+      <w:r>
+        <w:rPr>
+          <w:rFonts w:ascii="Arial" w:hAnsi="Arial" w:cs="Arial"/>
+          <w:color w:val="000000"/>
+          <w:sz w:val="19"/>
+          <w:szCs w:val="19"/>
+          <w:shd w:val="clear" w:color="auto" w:fill="FFFFFF"/>
+        </w:rPr>
+        <w:t xml:space="preserve">ou can test this by </w:t>
+      </w:r>
+      <w:r>
+        <w:rPr>
+          <w:rFonts w:ascii="Arial" w:hAnsi="Arial" w:cs="Arial"/>
+          <w:color w:val="000000"/>
+          <w:sz w:val="19"/>
+          <w:szCs w:val="19"/>
+          <w:shd w:val="clear" w:color="auto" w:fill="FFFFFF"/>
+        </w:rPr>
+        <w:t>going to the home screen</w:t>
+      </w:r>
+      <w:r>
+        <w:rPr>
+          <w:rFonts w:ascii="Arial" w:hAnsi="Arial" w:cs="Arial"/>
+          <w:color w:val="000000"/>
+          <w:sz w:val="19"/>
+          <w:szCs w:val="19"/>
+          <w:shd w:val="clear" w:color="auto" w:fill="FFFFFF"/>
+        </w:rPr>
+        <w:t xml:space="preserve">, </w:t>
+      </w:r>
+      <w:r>
+        <w:rPr>
+          <w:rFonts w:ascii="Arial" w:hAnsi="Arial" w:cs="Arial"/>
+          <w:color w:val="000000"/>
+          <w:sz w:val="19"/>
+          <w:szCs w:val="19"/>
+          <w:shd w:val="clear" w:color="auto" w:fill="FFFFFF"/>
+        </w:rPr>
+        <w:t xml:space="preserve">starting another app, </w:t>
+      </w:r>
+      <w:r>
+        <w:rPr>
+          <w:rFonts w:ascii="Arial" w:hAnsi="Arial" w:cs="Arial"/>
+          <w:color w:val="000000"/>
+          <w:sz w:val="19"/>
+          <w:szCs w:val="19"/>
+          <w:shd w:val="clear" w:color="auto" w:fill="FFFFFF"/>
+        </w:rPr>
+        <w:t xml:space="preserve">then resuming </w:t>
+      </w:r>
+      <w:r>
+        <w:rPr>
+          <w:rFonts w:ascii="Arial" w:hAnsi="Arial" w:cs="Arial"/>
+          <w:color w:val="000000"/>
+          <w:sz w:val="19"/>
+          <w:szCs w:val="19"/>
+          <w:shd w:val="clear" w:color="auto" w:fill="FFFFFF"/>
+        </w:rPr>
+        <w:t>your Pig game</w:t>
+      </w:r>
+      <w:r>
+        <w:rPr>
+          <w:rFonts w:ascii="Arial" w:hAnsi="Arial" w:cs="Arial"/>
+          <w:color w:val="000000"/>
+          <w:sz w:val="19"/>
+          <w:szCs w:val="19"/>
+          <w:shd w:val="clear" w:color="auto" w:fill="FFFFFF"/>
+        </w:rPr>
+        <w:t xml:space="preserve"> by</w:t>
+      </w:r>
+      <w:r>
+        <w:rPr>
+          <w:rFonts w:ascii="Arial" w:hAnsi="Arial" w:cs="Arial"/>
+          <w:color w:val="000000"/>
+          <w:sz w:val="19"/>
+          <w:szCs w:val="19"/>
+          <w:shd w:val="clear" w:color="auto" w:fill="FFFFFF"/>
+        </w:rPr>
+        <w:t xml:space="preserve"> selecting it from the recent app</w:t>
+      </w:r>
+      <w:r>
+        <w:rPr>
+          <w:rFonts w:ascii="Arial" w:hAnsi="Arial" w:cs="Arial"/>
+          <w:color w:val="000000"/>
+          <w:sz w:val="19"/>
+          <w:szCs w:val="19"/>
+          <w:shd w:val="clear" w:color="auto" w:fill="FFFFFF"/>
+        </w:rPr>
+        <w:t xml:space="preserve"> list</w:t>
+      </w:r>
+      <w:r>
+        <w:rPr>
+          <w:rFonts w:ascii="Arial" w:hAnsi="Arial" w:cs="Arial"/>
+          <w:color w:val="000000"/>
+          <w:sz w:val="19"/>
+          <w:szCs w:val="19"/>
+          <w:shd w:val="clear" w:color="auto" w:fill="FFFFFF"/>
+        </w:rPr>
+        <w:t xml:space="preserve"> (the square system button)</w:t>
+      </w:r>
+      <w:r>
+        <w:rPr>
+          <w:rFonts w:ascii="Arial" w:hAnsi="Arial" w:cs="Arial"/>
+          <w:color w:val="000000"/>
+          <w:sz w:val="19"/>
+          <w:szCs w:val="19"/>
+          <w:shd w:val="clear" w:color="auto" w:fill="FFFFFF"/>
+        </w:rPr>
+        <w:t>.</w:t>
       </w:r>
     </w:p>
     <w:p>
@@ -1203,7 +1293,6 @@
         <w:t xml:space="preserve">. The only requirement is that you add at least 4 settings. </w:t>
       </w:r>
     </w:p>
-    <w:p/>
     <w:sectPr>
       <w:type w:val="continuous"/>
       <w:pgSz w:w="12240" w:h="15840"/>

</xml_diff>